<commit_message>
add executable and update documents
</commit_message>
<xml_diff>
--- a/DOCUMENTS/rapport.docx
+++ b/DOCUMENTS/rapport.docx
@@ -16255,6 +16255,115 @@
         <w:t xml:space="preserve"> connaissances théoriques et compétences dans le domaine de la conception et de la programmation, en plus, c’était une bonne occasion pour réaliser un travail concret avec des objectifs clairs et bien définis.</w:t>
       </w:r>
     </w:p>
+    <w:p>
+      <w:pPr>
+        <w:pStyle w:val="Normal"/>
+        <w:jc w:val="center"/>
+        <w:rPr>
+          <w:sz w:val="28"/>
+          <w:szCs w:val="28"/>
+        </w:rPr>
+      </w:pPr>
+      <w:r>
+        <w:rPr/>
+      </w:r>
+    </w:p>
+    <w:p>
+      <w:pPr>
+        <w:pStyle w:val="Normal"/>
+        <w:jc w:val="center"/>
+        <w:rPr>
+          <w:sz w:val="28"/>
+          <w:szCs w:val="28"/>
+        </w:rPr>
+      </w:pPr>
+      <w:r>
+        <w:rPr/>
+      </w:r>
+    </w:p>
+    <w:p>
+      <w:pPr>
+        <w:pStyle w:val="Normal"/>
+        <w:jc w:val="center"/>
+        <w:rPr>
+          <w:sz w:val="28"/>
+          <w:szCs w:val="28"/>
+        </w:rPr>
+      </w:pPr>
+      <w:r>
+        <w:rPr/>
+      </w:r>
+    </w:p>
+    <w:p>
+      <w:pPr>
+        <w:pStyle w:val="Normal"/>
+        <w:jc w:val="center"/>
+        <w:rPr>
+          <w:sz w:val="28"/>
+          <w:szCs w:val="28"/>
+        </w:rPr>
+      </w:pPr>
+      <w:r>
+        <w:rPr/>
+      </w:r>
+    </w:p>
+    <w:p>
+      <w:pPr>
+        <w:pStyle w:val="Normal"/>
+        <w:jc w:val="center"/>
+        <w:rPr>
+          <w:sz w:val="28"/>
+          <w:szCs w:val="28"/>
+        </w:rPr>
+      </w:pPr>
+      <w:r>
+        <w:rPr/>
+      </w:r>
+    </w:p>
+    <w:p>
+      <w:pPr>
+        <w:pStyle w:val="Normal"/>
+        <w:jc w:val="center"/>
+        <w:rPr>
+          <w:sz w:val="28"/>
+          <w:szCs w:val="28"/>
+        </w:rPr>
+      </w:pPr>
+      <w:r>
+        <w:rPr/>
+        <w:t xml:space="preserve">Il est possible d'accéder le code de ce projet depuis: </w:t>
+      </w:r>
+      <w:hyperlink r:id="rId25">
+        <w:r>
+          <w:rPr>
+            <w:rStyle w:val="InternetLink"/>
+          </w:rPr>
+          <w:t>https://github.com/AymaneHrouch/ESTO-Stock</w:t>
+        </w:r>
+      </w:hyperlink>
+    </w:p>
+    <w:p>
+      <w:pPr>
+        <w:pStyle w:val="Normal"/>
+        <w:jc w:val="center"/>
+        <w:rPr>
+          <w:sz w:val="28"/>
+          <w:szCs w:val="28"/>
+        </w:rPr>
+      </w:pPr>
+      <w:r>
+        <w:rPr/>
+        <w:t xml:space="preserve">Pour contacter Aymane Hrouch: </w:t>
+      </w:r>
+      <w:hyperlink r:id="rId26">
+        <w:r>
+          <w:rPr>
+            <w:rStyle w:val="InternetLink"/>
+          </w:rPr>
+          <w:t>http://aymane.hrouch.me/</w:t>
+        </w:r>
+      </w:hyperlink>
+    </w:p>
     <w:sectPr>
       <w:type w:val="nextPage"/>
       <w:pgSz w:w="12240" w:h="15840"/>
@@ -17361,6 +17470,14 @@
     <w:name w:val="Index Link"/>
     <w:qFormat/>
     <w:rPr/>
+  </w:style>
+  <w:style w:type="character" w:styleId="VisitedInternetLink">
+    <w:name w:val="FollowedHyperlink"/>
+    <w:rPr>
+      <w:color w:val="800000"/>
+      <w:u w:val="single"/>
+      <w:lang w:val="zxx" w:eastAsia="zxx" w:bidi="zxx"/>
+    </w:rPr>
   </w:style>
   <w:style w:type="paragraph" w:styleId="Heading">
     <w:name w:val="Heading"/>

</xml_diff>